<commit_message>
working with singly linked lists
</commit_message>
<xml_diff>
--- a/Study Plan.docx
+++ b/Study Plan.docx
@@ -50,6 +50,9 @@
       <w:r>
         <w:t>Dictionaries (Hash Tables)</w:t>
       </w:r>
+      <w:r>
+        <w:t xml:space="preserve"> </w:t>
+      </w:r>
     </w:p>
     <w:p>
       <w:pPr>
@@ -57,9 +60,21 @@
           <w:ilvl w:val="0"/>
           <w:numId w:val="2"/>
         </w:numPr>
-      </w:pPr>
-      <w:r>
+        <w:rPr>
+          <w:u w:val="single"/>
+        </w:rPr>
+      </w:pPr>
+      <w:r>
+        <w:rPr>
+          <w:u w:val="single"/>
+        </w:rPr>
         <w:t>Sets</w:t>
+      </w:r>
+      <w:r>
+        <w:rPr>
+          <w:u w:val="single"/>
+        </w:rPr>
+        <w:t xml:space="preserve"> </w:t>
       </w:r>
     </w:p>
     <w:p>
@@ -2697,6 +2712,7 @@
   <w:style w:type="character" w:default="1" w:styleId="DefaultParagraphFont">
     <w:name w:val="Default Paragraph Font"/>
     <w:uiPriority w:val="1"/>
+    <w:semiHidden/>
     <w:unhideWhenUsed/>
   </w:style>
   <w:style w:type="table" w:default="1" w:styleId="TableNormal">

</xml_diff>